<commit_message>
Version 1.0 (Alpha) - July 2020
</commit_message>
<xml_diff>
--- a/hands-on-labs/Hands-on lab setup -  Confidential Computing.docx
+++ b/hands-on-labs/Hands-on lab setup -  Confidential Computing.docx
@@ -594,7 +594,6 @@
         <w:dataBinding w:prefixMappings="xmlns:ns0='http://purl.org/dc/elements/1.1/' xmlns:ns1='http://schemas.openxmlformats.org/package/2006/metadata/core-properties' " w:xpath="/ns1:coreProperties[1]/ns0:title[1]" w:storeItemID="{6C3C8BC8-F283-45AE-878A-BAB7291924A1}"/>
         <w:text/>
       </w:sdtPr>
-      <w:sdtEndPr/>
       <w:sdtContent>
         <w:p>
           <w:pPr>
@@ -719,7 +718,15 @@
           <w:sz w:val="32"/>
           <w:szCs w:val="20"/>
         </w:rPr>
-        <w:t>June</w:t>
+        <w:t>Ju</w:t>
+      </w:r>
+      <w:r>
+        <w:rPr>
+          <w:rFonts w:asciiTheme="minorHAnsi" w:hAnsiTheme="minorHAnsi" w:cstheme="minorHAnsi"/>
+          <w:sz w:val="32"/>
+          <w:szCs w:val="20"/>
+        </w:rPr>
+        <w:t>ly</w:t>
       </w:r>
       <w:r>
         <w:rPr>
@@ -3695,11 +3702,11 @@
       </w:pPr>
       <w:bookmarkStart w:id="3" w:name="_Toc38374828"/>
       <w:bookmarkStart w:id="4" w:name="_Ref42094187"/>
-      <w:bookmarkStart w:id="5" w:name="_Toc492638965"/>
-      <w:bookmarkStart w:id="6" w:name="_Toc492640497"/>
-      <w:bookmarkStart w:id="7" w:name="_Toc492640575"/>
-      <w:bookmarkStart w:id="8" w:name="_Toc492652744"/>
-      <w:bookmarkStart w:id="9" w:name="_Toc44343938"/>
+      <w:bookmarkStart w:id="5" w:name="_Toc44343938"/>
+      <w:bookmarkStart w:id="6" w:name="_Toc492638965"/>
+      <w:bookmarkStart w:id="7" w:name="_Toc492640497"/>
+      <w:bookmarkStart w:id="8" w:name="_Toc492640575"/>
+      <w:bookmarkStart w:id="9" w:name="_Toc492652744"/>
       <w:r>
         <w:lastRenderedPageBreak/>
         <w:t xml:space="preserve">Abstract and </w:t>
@@ -3718,7 +3725,7 @@
       </w:r>
       <w:bookmarkEnd w:id="3"/>
       <w:bookmarkEnd w:id="4"/>
-      <w:bookmarkEnd w:id="9"/>
+      <w:bookmarkEnd w:id="5"/>
       <w:r>
         <w:t xml:space="preserve"> </w:t>
       </w:r>
@@ -3864,7 +3871,6 @@
           <w:dataBinding w:prefixMappings="xmlns:ns0='http://purl.org/dc/elements/1.1/' xmlns:ns1='http://schemas.openxmlformats.org/package/2006/metadata/core-properties' " w:xpath="/ns1:coreProperties[1]/ns0:title[1]" w:storeItemID="{6C3C8BC8-F283-45AE-878A-BAB7291924A1}"/>
           <w:text/>
         </w:sdtPr>
-        <w:sdtEndPr/>
         <w:sdtContent>
           <w:r>
             <w:rPr>
@@ -4023,10 +4029,10 @@
       <w:bookmarkEnd w:id="10"/>
       <w:bookmarkEnd w:id="14"/>
     </w:p>
-    <w:bookmarkEnd w:id="5"/>
     <w:bookmarkEnd w:id="6"/>
     <w:bookmarkEnd w:id="7"/>
     <w:bookmarkEnd w:id="8"/>
+    <w:bookmarkEnd w:id="9"/>
     <w:p>
       <w:pPr>
         <w:pStyle w:val="ListParagraph"/>
@@ -5402,9 +5408,9 @@
       <w:bookmarkStart w:id="27" w:name="_Toc483698566"/>
       <w:bookmarkStart w:id="28" w:name="_Toc508267189"/>
       <w:bookmarkStart w:id="29" w:name="_Toc38374834"/>
-      <w:bookmarkStart w:id="30" w:name="_Toc492640577"/>
-      <w:bookmarkStart w:id="31" w:name="_Toc492640578"/>
-      <w:bookmarkStart w:id="32" w:name="_Toc44343944"/>
+      <w:bookmarkStart w:id="30" w:name="_Toc44343944"/>
+      <w:bookmarkStart w:id="31" w:name="_Toc492640577"/>
+      <w:bookmarkStart w:id="32" w:name="_Toc492640578"/>
       <w:bookmarkEnd w:id="26"/>
       <w:r>
         <w:t xml:space="preserve">Task </w:t>
@@ -5442,7 +5448,7 @@
       <w:r>
         <w:t>VM</w:t>
       </w:r>
-      <w:bookmarkEnd w:id="32"/>
+      <w:bookmarkEnd w:id="30"/>
     </w:p>
     <w:p>
       <w:r>
@@ -6522,8 +6528,8 @@
       <w:pPr>
         <w:pStyle w:val="Heading3"/>
       </w:pPr>
-      <w:bookmarkStart w:id="34" w:name="_Hlk38795462"/>
-      <w:bookmarkStart w:id="35" w:name="_Toc44343945"/>
+      <w:bookmarkStart w:id="34" w:name="_Toc44343945"/>
+      <w:bookmarkStart w:id="35" w:name="_Hlk38795462"/>
       <w:bookmarkEnd w:id="33"/>
       <w:r>
         <w:t xml:space="preserve">Task </w:t>
@@ -6561,7 +6567,7 @@
       <w:r>
         <w:t>ey pair with OpenSSH</w:t>
       </w:r>
-      <w:bookmarkEnd w:id="35"/>
+      <w:bookmarkEnd w:id="34"/>
     </w:p>
     <w:p>
       <w:pPr>
@@ -6603,7 +6609,23 @@
           <w:b/>
           <w:bCs/>
         </w:rPr>
-        <w:t xml:space="preserve"> key pair you can skip this task.</w:t>
+        <w:t xml:space="preserve"> key </w:t>
+      </w:r>
+      <w:proofErr w:type="gramStart"/>
+      <w:r>
+        <w:rPr>
+          <w:b/>
+          <w:bCs/>
+        </w:rPr>
+        <w:t>pair</w:t>
+      </w:r>
+      <w:proofErr w:type="gramEnd"/>
+      <w:r>
+        <w:rPr>
+          <w:b/>
+          <w:bCs/>
+        </w:rPr>
+        <w:t xml:space="preserve"> you can skip this task.</w:t>
       </w:r>
     </w:p>
     <w:p>
@@ -6733,11 +6755,19 @@
       <w:r>
         <w:t xml:space="preserve">OpenSSH includes different tools and more specifically the </w:t>
       </w:r>
+      <w:proofErr w:type="spellStart"/>
       <w:r>
         <w:rPr>
           <w:rFonts w:ascii="Consolas" w:hAnsi="Consolas"/>
         </w:rPr>
-        <w:t>ssh-keygen</w:t>
+        <w:t>ssh</w:t>
+      </w:r>
+      <w:proofErr w:type="spellEnd"/>
+      <w:r>
+        <w:rPr>
+          <w:rFonts w:ascii="Consolas" w:hAnsi="Consolas"/>
+        </w:rPr>
+        <w:t>-keygen</w:t>
       </w:r>
       <w:r>
         <w:t xml:space="preserve"> command for generating secure </w:t>
@@ -7135,8 +7165,22 @@
           <w:bdr w:val="single" w:sz="6" w:space="2" w:color="D3D6DB" w:frame="1"/>
           <w:shd w:val="clear" w:color="auto" w:fill="F9F9F9"/>
         </w:rPr>
-        <w:t>%USERPROFILE%\.ssh</w:t>
-      </w:r>
+        <w:t>%USERPROFILE%\.</w:t>
+      </w:r>
+      <w:proofErr w:type="spellStart"/>
+      <w:r>
+        <w:rPr>
+          <w:rStyle w:val="HTMLCode"/>
+          <w:rFonts w:ascii="Consolas" w:eastAsiaTheme="minorHAnsi" w:hAnsi="Consolas"/>
+          <w:color w:val="000000"/>
+          <w:sz w:val="19"/>
+          <w:szCs w:val="19"/>
+          <w:bdr w:val="single" w:sz="6" w:space="2" w:color="D3D6DB" w:frame="1"/>
+          <w:shd w:val="clear" w:color="auto" w:fill="F9F9F9"/>
+        </w:rPr>
+        <w:t>ssh</w:t>
+      </w:r>
+      <w:proofErr w:type="spellEnd"/>
       <w:r>
         <w:rPr>
           <w:i/>
@@ -7272,8 +7316,54 @@
                 <w:bdr w:val="single" w:sz="6" w:space="2" w:color="D3D6DB" w:frame="1"/>
                 <w:shd w:val="clear" w:color="auto" w:fill="F9F9F9"/>
               </w:rPr>
-              <w:t>%USERPROFILE%\.ssh\id_rsa</w:t>
-            </w:r>
+              <w:t>%USERPROFILE%\.</w:t>
+            </w:r>
+            <w:proofErr w:type="spellStart"/>
+            <w:r>
+              <w:rPr>
+                <w:rStyle w:val="HTMLCode"/>
+                <w:rFonts w:ascii="Consolas" w:eastAsiaTheme="minorHAnsi" w:hAnsi="Consolas"/>
+                <w:i w:val="0"/>
+                <w:iCs w:val="0"/>
+                <w:color w:val="000000"/>
+                <w:sz w:val="19"/>
+                <w:szCs w:val="19"/>
+                <w:bdr w:val="single" w:sz="6" w:space="2" w:color="D3D6DB" w:frame="1"/>
+                <w:shd w:val="clear" w:color="auto" w:fill="F9F9F9"/>
+              </w:rPr>
+              <w:t>ssh</w:t>
+            </w:r>
+            <w:proofErr w:type="spellEnd"/>
+            <w:r>
+              <w:rPr>
+                <w:rStyle w:val="HTMLCode"/>
+                <w:rFonts w:ascii="Consolas" w:eastAsiaTheme="minorHAnsi" w:hAnsi="Consolas"/>
+                <w:i w:val="0"/>
+                <w:iCs w:val="0"/>
+                <w:color w:val="000000"/>
+                <w:sz w:val="19"/>
+                <w:szCs w:val="19"/>
+                <w:bdr w:val="single" w:sz="6" w:space="2" w:color="D3D6DB" w:frame="1"/>
+                <w:shd w:val="clear" w:color="auto" w:fill="F9F9F9"/>
+              </w:rPr>
+              <w:t>\</w:t>
+            </w:r>
+            <w:proofErr w:type="spellStart"/>
+            <w:r>
+              <w:rPr>
+                <w:rStyle w:val="HTMLCode"/>
+                <w:rFonts w:ascii="Consolas" w:eastAsiaTheme="minorHAnsi" w:hAnsi="Consolas"/>
+                <w:i w:val="0"/>
+                <w:iCs w:val="0"/>
+                <w:color w:val="000000"/>
+                <w:sz w:val="19"/>
+                <w:szCs w:val="19"/>
+                <w:bdr w:val="single" w:sz="6" w:space="2" w:color="D3D6DB" w:frame="1"/>
+                <w:shd w:val="clear" w:color="auto" w:fill="F9F9F9"/>
+              </w:rPr>
+              <w:t>id_rsa</w:t>
+            </w:r>
+            <w:proofErr w:type="spellEnd"/>
           </w:p>
         </w:tc>
         <w:tc>
@@ -7340,7 +7430,37 @@
                 <w:bdr w:val="single" w:sz="6" w:space="2" w:color="D3D6DB" w:frame="1"/>
                 <w:shd w:val="clear" w:color="auto" w:fill="F9F9F9"/>
               </w:rPr>
-              <w:t>%USERPROFILE%\.ssh\id_rsa.pub</w:t>
+              <w:t>%USERPROFILE%\.</w:t>
+            </w:r>
+            <w:proofErr w:type="spellStart"/>
+            <w:r>
+              <w:rPr>
+                <w:rStyle w:val="HTMLCode"/>
+                <w:rFonts w:ascii="Consolas" w:eastAsiaTheme="minorHAnsi" w:hAnsi="Consolas"/>
+                <w:i w:val="0"/>
+                <w:iCs w:val="0"/>
+                <w:color w:val="000000"/>
+                <w:sz w:val="19"/>
+                <w:szCs w:val="19"/>
+                <w:bdr w:val="single" w:sz="6" w:space="2" w:color="D3D6DB" w:frame="1"/>
+                <w:shd w:val="clear" w:color="auto" w:fill="F9F9F9"/>
+              </w:rPr>
+              <w:t>ssh</w:t>
+            </w:r>
+            <w:proofErr w:type="spellEnd"/>
+            <w:r>
+              <w:rPr>
+                <w:rStyle w:val="HTMLCode"/>
+                <w:rFonts w:ascii="Consolas" w:eastAsiaTheme="minorHAnsi" w:hAnsi="Consolas"/>
+                <w:i w:val="0"/>
+                <w:iCs w:val="0"/>
+                <w:color w:val="000000"/>
+                <w:sz w:val="19"/>
+                <w:szCs w:val="19"/>
+                <w:bdr w:val="single" w:sz="6" w:space="2" w:color="D3D6DB" w:frame="1"/>
+                <w:shd w:val="clear" w:color="auto" w:fill="F9F9F9"/>
+              </w:rPr>
+              <w:t>\id_rsa.pub</w:t>
             </w:r>
           </w:p>
         </w:tc>
@@ -7381,7 +7501,7 @@
         <w:pStyle w:val="Heading3"/>
       </w:pPr>
       <w:bookmarkStart w:id="36" w:name="_Toc44343946"/>
-      <w:bookmarkEnd w:id="34"/>
+      <w:bookmarkEnd w:id="35"/>
       <w:r>
         <w:t xml:space="preserve">Task 4: </w:t>
       </w:r>
@@ -7600,8 +7720,17 @@
           <w:i/>
           <w:iCs/>
         </w:rPr>
-        <w:t>Confidential Comput</w:t>
-      </w:r>
+        <w:t xml:space="preserve">Confidential </w:t>
+      </w:r>
+      <w:proofErr w:type="spellStart"/>
+      <w:r>
+        <w:rPr>
+          <w:i/>
+          <w:iCs/>
+        </w:rPr>
+        <w:t>Comput</w:t>
+      </w:r>
+      <w:proofErr w:type="spellEnd"/>
       <w:r>
         <w:t xml:space="preserve">” into the Search the Marketplace box, and select </w:t>
       </w:r>
@@ -7857,6 +7986,7 @@
       <w:r>
         <w:t xml:space="preserve"> Enter </w:t>
       </w:r>
+      <w:proofErr w:type="spellStart"/>
       <w:r>
         <w:rPr>
           <w:b/>
@@ -7864,6 +7994,7 @@
         </w:rPr>
         <w:t>azureadmin</w:t>
       </w:r>
+      <w:proofErr w:type="spellEnd"/>
       <w:r>
         <w:t xml:space="preserve"> </w:t>
       </w:r>
@@ -9307,8 +9438,8 @@
       <w:bookmarkStart w:id="41" w:name="_Toc38374837"/>
       <w:bookmarkStart w:id="42" w:name="_Hlk38727100"/>
       <w:bookmarkEnd w:id="20"/>
-      <w:bookmarkEnd w:id="30"/>
       <w:bookmarkEnd w:id="31"/>
+      <w:bookmarkEnd w:id="32"/>
       <w:bookmarkEnd w:id="38"/>
       <w:r>
         <w:t>A more</w:t>
@@ -9519,16 +9650,16 @@
         <w:pStyle w:val="Heading2"/>
       </w:pPr>
       <w:bookmarkStart w:id="44" w:name="_Toc38374835"/>
-      <w:bookmarkStart w:id="45" w:name="_Toc483698568"/>
-      <w:bookmarkStart w:id="46" w:name="_Toc508267191"/>
-      <w:bookmarkStart w:id="47" w:name="_Toc38374836"/>
-      <w:bookmarkStart w:id="48" w:name="_Toc44343949"/>
+      <w:bookmarkStart w:id="45" w:name="_Toc44343949"/>
+      <w:bookmarkStart w:id="46" w:name="_Toc483698568"/>
+      <w:bookmarkStart w:id="47" w:name="_Toc508267191"/>
+      <w:bookmarkStart w:id="48" w:name="_Toc38374836"/>
       <w:bookmarkEnd w:id="40"/>
       <w:r>
         <w:t>Task 1: Connect to your Windows-based development VM</w:t>
       </w:r>
       <w:bookmarkEnd w:id="44"/>
-      <w:bookmarkEnd w:id="48"/>
+      <w:bookmarkEnd w:id="45"/>
     </w:p>
     <w:p>
       <w:r>
@@ -9747,8 +9878,13 @@
           <w:numId w:val="7"/>
         </w:numPr>
       </w:pPr>
-      <w:r>
-        <w:t xml:space="preserve">User name: </w:t>
+      <w:proofErr w:type="gramStart"/>
+      <w:r>
+        <w:t>User name</w:t>
+      </w:r>
+      <w:proofErr w:type="gramEnd"/>
+      <w:r>
+        <w:t xml:space="preserve">: </w:t>
       </w:r>
       <w:r>
         <w:t>CC-HOL-</w:t>
@@ -9964,9 +10100,9 @@
       <w:r>
         <w:t>Visual Studio</w:t>
       </w:r>
-      <w:bookmarkEnd w:id="45"/>
       <w:bookmarkEnd w:id="46"/>
       <w:bookmarkEnd w:id="47"/>
+      <w:bookmarkEnd w:id="48"/>
       <w:bookmarkEnd w:id="51"/>
     </w:p>
     <w:p>
@@ -10372,6 +10508,7 @@
       <w:r>
         <w:t xml:space="preserve">Execute </w:t>
       </w:r>
+      <w:proofErr w:type="spellStart"/>
       <w:r>
         <w:rPr>
           <w:b/>
@@ -10379,6 +10516,7 @@
         </w:rPr>
         <w:t>choco</w:t>
       </w:r>
+      <w:proofErr w:type="spellEnd"/>
       <w:r>
         <w:rPr>
           <w:b/>
@@ -11237,7 +11375,15 @@
     </w:p>
     <w:p>
       <w:r>
-        <w:t>To reduce the final .vhd image size, the main Windows partition must be reduced accordingly.  This step isn’t mandatory and only allows the resulting disk snapshot to be smaller.</w:t>
+        <w:t>To reduce the final .</w:t>
+      </w:r>
+      <w:proofErr w:type="spellStart"/>
+      <w:r>
+        <w:t>vhd</w:t>
+      </w:r>
+      <w:proofErr w:type="spellEnd"/>
+      <w:r>
+        <w:t xml:space="preserve"> image size, the main Windows partition must be reduced accordingly.  This step isn’t mandatory and only allows the resulting disk snapshot to be smaller.</w:t>
       </w:r>
     </w:p>
     <w:p>
@@ -11267,6 +11413,7 @@
       <w:r>
         <w:t xml:space="preserve">Type </w:t>
       </w:r>
+      <w:proofErr w:type="spellStart"/>
       <w:r>
         <w:rPr>
           <w:rStyle w:val="st"/>
@@ -11275,6 +11422,7 @@
         </w:rPr>
         <w:t>diskmgmt.msc</w:t>
       </w:r>
+      <w:proofErr w:type="spellEnd"/>
       <w:r>
         <w:rPr>
           <w:rStyle w:val="st"/>
@@ -11344,7 +11492,15 @@
         </w:numPr>
       </w:pPr>
       <w:r>
-        <w:t xml:space="preserve">Two disks should be available. Only Disk 0 will be exported into the .vhd file. Right click on Windows (C:) and select </w:t>
+        <w:t>Two disks should be available. Only Disk 0 will be exported into the .</w:t>
+      </w:r>
+      <w:proofErr w:type="spellStart"/>
+      <w:r>
+        <w:t>vhd</w:t>
+      </w:r>
+      <w:proofErr w:type="spellEnd"/>
+      <w:r>
+        <w:t xml:space="preserve"> file. Right click on Windows (C:) and select </w:t>
       </w:r>
       <w:r>
         <w:rPr>
@@ -11601,7 +11757,15 @@
         <w:t xml:space="preserve">well-supported process, and </w:t>
       </w:r>
       <w:r>
-        <w:t xml:space="preserve">would typically be done by using a live CD containing a partitioning utility like Gparted. </w:t>
+        <w:t xml:space="preserve">would typically be done by using a live CD containing a partitioning utility like </w:t>
+      </w:r>
+      <w:proofErr w:type="spellStart"/>
+      <w:r>
+        <w:t>Gparted</w:t>
+      </w:r>
+      <w:proofErr w:type="spellEnd"/>
+      <w:r>
+        <w:t xml:space="preserve">. </w:t>
       </w:r>
       <w:r>
         <w:t>This can’t obviously be done with premade VMs.</w:t>
@@ -11612,7 +11776,15 @@
         <w:t xml:space="preserve">The </w:t>
       </w:r>
       <w:r>
-        <w:t xml:space="preserve">workaround used consists of pivoting the root onto a ramdisk while the modification to the root partition are done. </w:t>
+        <w:t xml:space="preserve">workaround used consists of pivoting the root onto a </w:t>
+      </w:r>
+      <w:proofErr w:type="spellStart"/>
+      <w:r>
+        <w:t>ramdisk</w:t>
+      </w:r>
+      <w:proofErr w:type="spellEnd"/>
+      <w:r>
+        <w:t xml:space="preserve"> while the modification to the root partition are done. </w:t>
       </w:r>
       <w:r>
         <w:t xml:space="preserve">Once again, this process is very likely to </w:t>
@@ -11924,6 +12096,7 @@
       <w:r>
         <w:t xml:space="preserve">. You will then need to copy the </w:t>
       </w:r>
+      <w:proofErr w:type="spellStart"/>
       <w:r>
         <w:rPr>
           <w:rStyle w:val="HTMLCode"/>
@@ -11936,6 +12109,7 @@
         </w:rPr>
         <w:t>authorized_hosts</w:t>
       </w:r>
+      <w:proofErr w:type="spellEnd"/>
       <w:r>
         <w:t xml:space="preserve"> file in the old</w:t>
       </w:r>
@@ -11955,8 +12129,22 @@
           <w:bdr w:val="single" w:sz="6" w:space="2" w:color="D3D6DB" w:frame="1"/>
           <w:shd w:val="clear" w:color="auto" w:fill="F9F9F9"/>
         </w:rPr>
-        <w:t>.ssh</w:t>
-      </w:r>
+        <w:t>.</w:t>
+      </w:r>
+      <w:proofErr w:type="spellStart"/>
+      <w:r>
+        <w:rPr>
+          <w:rStyle w:val="HTMLCode"/>
+          <w:rFonts w:ascii="Consolas" w:eastAsiaTheme="minorHAnsi" w:hAnsi="Consolas"/>
+          <w:color w:val="000000"/>
+          <w:sz w:val="19"/>
+          <w:szCs w:val="19"/>
+          <w:bdr w:val="single" w:sz="6" w:space="2" w:color="D3D6DB" w:frame="1"/>
+          <w:shd w:val="clear" w:color="auto" w:fill="F9F9F9"/>
+        </w:rPr>
+        <w:t>ssh</w:t>
+      </w:r>
+      <w:proofErr w:type="spellEnd"/>
       <w:r>
         <w:t xml:space="preserve"> directory </w:t>
       </w:r>
@@ -12812,7 +13000,23 @@
         <w:t>Type “</w:t>
       </w:r>
       <w:r>
-        <w:t>%windir%\system32\sysprep\sysprep.exe</w:t>
+        <w:t>%</w:t>
+      </w:r>
+      <w:proofErr w:type="spellStart"/>
+      <w:r>
+        <w:t>windir</w:t>
+      </w:r>
+      <w:proofErr w:type="spellEnd"/>
+      <w:r>
+        <w:t>%\system32\</w:t>
+      </w:r>
+      <w:proofErr w:type="spellStart"/>
+      <w:r>
+        <w:t>sysprep</w:t>
+      </w:r>
+      <w:proofErr w:type="spellEnd"/>
+      <w:r>
+        <w:t>\sysprep.exe</w:t>
       </w:r>
       <w:r>
         <w:t>”</w:t>
@@ -13141,6 +13345,7 @@
       <w:r>
         <w:t xml:space="preserve">tion, the account storage name is </w:t>
       </w:r>
+      <w:proofErr w:type="spellStart"/>
       <w:r>
         <w:rPr>
           <w:b/>
@@ -13149,6 +13354,7 @@
         </w:rPr>
         <w:t>compasswshols</w:t>
       </w:r>
+      <w:proofErr w:type="spellEnd"/>
       <w:r>
         <w:rPr>
           <w:lang w:val="en"/>
@@ -13173,18 +13379,28 @@
         </w:rPr>
         <w:t xml:space="preserve">name is </w:t>
       </w:r>
+      <w:proofErr w:type="spellStart"/>
       <w:r>
         <w:rPr>
           <w:b/>
           <w:bCs/>
           <w:lang w:val="en"/>
         </w:rPr>
-        <w:t>hol-vhds</w:t>
-      </w:r>
-      <w:r>
-        <w:rPr>
+        <w:t>hol</w:t>
+      </w:r>
+      <w:proofErr w:type="spellEnd"/>
+      <w:r>
+        <w:rPr>
+          <w:b/>
+          <w:bCs/>
           <w:lang w:val="en"/>
         </w:rPr>
+        <w:t>-vhds</w:t>
+      </w:r>
+      <w:r>
+        <w:rPr>
+          <w:lang w:val="en"/>
+        </w:rPr>
         <w:t>.</w:t>
       </w:r>
     </w:p>
@@ -13198,7 +13414,21 @@
         <w:rPr>
           <w:lang w:val="en"/>
         </w:rPr>
-        <w:t>The Url is as follows:</w:t>
+        <w:t xml:space="preserve">The </w:t>
+      </w:r>
+      <w:proofErr w:type="spellStart"/>
+      <w:r>
+        <w:rPr>
+          <w:lang w:val="en"/>
+        </w:rPr>
+        <w:t>Url</w:t>
+      </w:r>
+      <w:proofErr w:type="spellEnd"/>
+      <w:r>
+        <w:rPr>
+          <w:lang w:val="en"/>
+        </w:rPr>
+        <w:t xml:space="preserve"> is as follows:</w:t>
       </w:r>
       <w:r>
         <w:rPr>
@@ -14065,6 +14295,7 @@
         </w:rPr>
         <w:t xml:space="preserve">. For example, </w:t>
       </w:r>
+      <w:proofErr w:type="spellStart"/>
       <w:r>
         <w:rPr>
           <w:b/>
@@ -14089,6 +14320,7 @@
         </w:rPr>
         <w:t>hols</w:t>
       </w:r>
+      <w:proofErr w:type="spellEnd"/>
       <w:r>
         <w:rPr>
           <w:b/>
@@ -14169,13 +14401,23 @@
         </w:rPr>
         <w:t xml:space="preserve"> </w:t>
       </w:r>
+      <w:proofErr w:type="spellStart"/>
       <w:r>
         <w:rPr>
           <w:b/>
           <w:bCs/>
           <w:lang w:val="en"/>
         </w:rPr>
-        <w:t>hol-</w:t>
+        <w:t>hol</w:t>
+      </w:r>
+      <w:proofErr w:type="spellEnd"/>
+      <w:r>
+        <w:rPr>
+          <w:b/>
+          <w:bCs/>
+          <w:lang w:val="en"/>
+        </w:rPr>
+        <w:t>-</w:t>
       </w:r>
       <w:r>
         <w:rPr>
@@ -14377,6 +14619,7 @@
         </w:rPr>
         <w:t xml:space="preserve">command prompt, execute the </w:t>
       </w:r>
+      <w:proofErr w:type="spellStart"/>
       <w:r>
         <w:rPr>
           <w:b/>
@@ -14385,6 +14628,7 @@
         </w:rPr>
         <w:t>WindowsAzureDiskResizer</w:t>
       </w:r>
+      <w:proofErr w:type="spellEnd"/>
       <w:r>
         <w:rPr>
           <w:lang w:val="en"/>
@@ -14943,12 +15187,21 @@
       </w:r>
     </w:p>
     <w:p>
-      <w:r>
-        <w:rPr>
-          <w:b/>
-          <w:bCs/>
-        </w:rPr>
-        <w:t>imageName:</w:t>
+      <w:proofErr w:type="spellStart"/>
+      <w:r>
+        <w:rPr>
+          <w:b/>
+          <w:bCs/>
+        </w:rPr>
+        <w:t>imageName</w:t>
+      </w:r>
+      <w:proofErr w:type="spellEnd"/>
+      <w:r>
+        <w:rPr>
+          <w:b/>
+          <w:bCs/>
+        </w:rPr>
+        <w:t>:</w:t>
       </w:r>
       <w:r>
         <w:rPr>
@@ -14962,12 +15215,21 @@
       </w:r>
     </w:p>
     <w:p>
-      <w:r>
-        <w:rPr>
-          <w:b/>
-          <w:bCs/>
-        </w:rPr>
-        <w:t>vhdFileName:</w:t>
+      <w:proofErr w:type="spellStart"/>
+      <w:r>
+        <w:rPr>
+          <w:b/>
+          <w:bCs/>
+        </w:rPr>
+        <w:t>vhdFileName</w:t>
+      </w:r>
+      <w:proofErr w:type="spellEnd"/>
+      <w:r>
+        <w:rPr>
+          <w:b/>
+          <w:bCs/>
+        </w:rPr>
+        <w:t>:</w:t>
       </w:r>
       <w:r>
         <w:rPr>
@@ -14977,7 +15239,15 @@
         <w:t xml:space="preserve"> </w:t>
       </w:r>
       <w:r>
-        <w:t>VHD file to used to build the machine</w:t>
+        <w:t xml:space="preserve">VHD file to </w:t>
+      </w:r>
+      <w:proofErr w:type="spellStart"/>
+      <w:r>
+        <w:t>used</w:t>
+      </w:r>
+      <w:proofErr w:type="spellEnd"/>
+      <w:r>
+        <w:t xml:space="preserve"> to build the machine</w:t>
       </w:r>
     </w:p>
     <w:p>
@@ -15011,12 +15281,21 @@
       </w:r>
     </w:p>
     <w:p>
-      <w:r>
-        <w:rPr>
-          <w:b/>
-          <w:bCs/>
-        </w:rPr>
-        <w:t>storageType:</w:t>
+      <w:proofErr w:type="spellStart"/>
+      <w:r>
+        <w:rPr>
+          <w:b/>
+          <w:bCs/>
+        </w:rPr>
+        <w:t>storageType</w:t>
+      </w:r>
+      <w:proofErr w:type="spellEnd"/>
+      <w:r>
+        <w:rPr>
+          <w:b/>
+          <w:bCs/>
+        </w:rPr>
+        <w:t>:</w:t>
       </w:r>
       <w:r>
         <w:rPr>
@@ -15049,7 +15328,23 @@
           <w:b/>
           <w:bCs/>
         </w:rPr>
-        <w:t xml:space="preserve"> OsState:  </w:t>
+        <w:t xml:space="preserve"> </w:t>
+      </w:r>
+      <w:proofErr w:type="spellStart"/>
+      <w:r>
+        <w:rPr>
+          <w:b/>
+          <w:bCs/>
+        </w:rPr>
+        <w:t>OsState</w:t>
+      </w:r>
+      <w:proofErr w:type="spellEnd"/>
+      <w:r>
+        <w:rPr>
+          <w:b/>
+          <w:bCs/>
+        </w:rPr>
+        <w:t xml:space="preserve">:  </w:t>
       </w:r>
       <w:r>
         <w:t>Either “Generalized” or “Specialized”</w:t>
@@ -15101,6 +15396,7 @@
         </w:rPr>
         <w:t xml:space="preserve"> </w:t>
       </w:r>
+      <w:proofErr w:type="spellStart"/>
       <w:r>
         <w:rPr>
           <w:b/>
@@ -15108,6 +15404,7 @@
         </w:rPr>
         <w:t>HyperVGeneration</w:t>
       </w:r>
+      <w:proofErr w:type="spellEnd"/>
       <w:r>
         <w:rPr>
           <w:b/>
@@ -15178,12 +15475,21 @@
       </w:r>
     </w:p>
     <w:p>
-      <w:r>
-        <w:rPr>
-          <w:b/>
-          <w:bCs/>
-        </w:rPr>
-        <w:t>dnsServer:</w:t>
+      <w:proofErr w:type="spellStart"/>
+      <w:r>
+        <w:rPr>
+          <w:b/>
+          <w:bCs/>
+        </w:rPr>
+        <w:t>dnsServer</w:t>
+      </w:r>
+      <w:proofErr w:type="spellEnd"/>
+      <w:r>
+        <w:rPr>
+          <w:b/>
+          <w:bCs/>
+        </w:rPr>
+        <w:t>:</w:t>
       </w:r>
       <w:r>
         <w:rPr>
@@ -15537,9 +15843,9 @@
       <w:pPr>
         <w:pStyle w:val="Heading1"/>
       </w:pPr>
-      <w:bookmarkStart w:id="90" w:name="_Toc38374839"/>
-      <w:bookmarkStart w:id="91" w:name="_Hlk38727064"/>
-      <w:bookmarkStart w:id="92" w:name="_Toc44343971"/>
+      <w:bookmarkStart w:id="90" w:name="_Toc44343971"/>
+      <w:bookmarkStart w:id="91" w:name="_Toc38374839"/>
+      <w:bookmarkStart w:id="92" w:name="_Hlk38727064"/>
       <w:bookmarkEnd w:id="89"/>
       <w:r>
         <w:lastRenderedPageBreak/>
@@ -15548,7 +15854,7 @@
       <w:r>
         <w:t>nderstanding the lab workflow</w:t>
       </w:r>
-      <w:bookmarkEnd w:id="92"/>
+      <w:bookmarkEnd w:id="90"/>
     </w:p>
     <w:p>
       <w:pPr>
@@ -15734,6 +16040,7 @@
         </w:rPr>
         <w:t xml:space="preserve">have a main managed disk, called an </w:t>
       </w:r>
+      <w:proofErr w:type="spellStart"/>
       <w:r>
         <w:rPr>
           <w:b/>
@@ -15742,6 +16049,7 @@
         </w:rPr>
         <w:t>OS_Disk</w:t>
       </w:r>
+      <w:proofErr w:type="spellEnd"/>
       <w:r>
         <w:rPr>
           <w:szCs w:val="20"/>
@@ -15800,8 +16108,16 @@
         <w:rPr>
           <w:szCs w:val="20"/>
         </w:rPr>
-        <w:t>edit the content of the Os_Disk</w:t>
-      </w:r>
+        <w:t xml:space="preserve">edit the content of the </w:t>
+      </w:r>
+      <w:proofErr w:type="spellStart"/>
+      <w:r>
+        <w:rPr>
+          <w:szCs w:val="20"/>
+        </w:rPr>
+        <w:t>Os_Disk</w:t>
+      </w:r>
+      <w:proofErr w:type="spellEnd"/>
       <w:r>
         <w:rPr>
           <w:szCs w:val="20"/>
@@ -15845,8 +16161,17 @@
             <w:rStyle w:val="Hyperlink"/>
             <w:szCs w:val="20"/>
           </w:rPr>
-          <w:t>Export the VMs’Disks</w:t>
+          <w:t xml:space="preserve">Export the </w:t>
         </w:r>
+        <w:proofErr w:type="spellStart"/>
+        <w:r>
+          <w:rPr>
+            <w:rStyle w:val="Hyperlink"/>
+            <w:szCs w:val="20"/>
+          </w:rPr>
+          <w:t>VMs’Disks</w:t>
+        </w:r>
+        <w:proofErr w:type="spellEnd"/>
       </w:hyperlink>
       <w:r>
         <w:rPr>
@@ -15919,7 +16244,21 @@
         <w:rPr>
           <w:szCs w:val="20"/>
         </w:rPr>
-        <w:t>VHD file however, doesn’t contains any information on the VM</w:t>
+        <w:t xml:space="preserve">VHD </w:t>
+      </w:r>
+      <w:proofErr w:type="gramStart"/>
+      <w:r>
+        <w:rPr>
+          <w:szCs w:val="20"/>
+        </w:rPr>
+        <w:t>file</w:t>
+      </w:r>
+      <w:proofErr w:type="gramEnd"/>
+      <w:r>
+        <w:rPr>
+          <w:szCs w:val="20"/>
+        </w:rPr>
+        <w:t xml:space="preserve"> however, doesn’t contains any information on the VM</w:t>
       </w:r>
       <w:r>
         <w:rPr>
@@ -16199,8 +16538,17 @@
             <w:rStyle w:val="Hyperlink"/>
             <w:szCs w:val="20"/>
           </w:rPr>
-          <w:t>Import-VHDsToSharedImageGallery</w:t>
+          <w:t>Import-</w:t>
         </w:r>
+        <w:proofErr w:type="spellStart"/>
+        <w:r>
+          <w:rPr>
+            <w:rStyle w:val="Hyperlink"/>
+            <w:szCs w:val="20"/>
+          </w:rPr>
+          <w:t>VHDsToSharedImageGallery</w:t>
+        </w:r>
+        <w:proofErr w:type="spellEnd"/>
       </w:hyperlink>
       <w:r>
         <w:rPr>
@@ -16325,7 +16673,23 @@
             <w:rStyle w:val="Hyperlink"/>
             <w:szCs w:val="20"/>
           </w:rPr>
-          <w:t>“Create-Vms” script</w:t>
+          <w:t>“Create-</w:t>
+        </w:r>
+        <w:proofErr w:type="spellStart"/>
+        <w:r>
+          <w:rPr>
+            <w:rStyle w:val="Hyperlink"/>
+            <w:szCs w:val="20"/>
+          </w:rPr>
+          <w:t>Vms</w:t>
+        </w:r>
+        <w:proofErr w:type="spellEnd"/>
+        <w:r>
+          <w:rPr>
+            <w:rStyle w:val="Hyperlink"/>
+            <w:szCs w:val="20"/>
+          </w:rPr>
+          <w:t>” script</w:t>
         </w:r>
       </w:hyperlink>
       <w:r>
@@ -16610,7 +16974,7 @@
       <w:r>
         <w:t xml:space="preserve"> the lab environment</w:t>
       </w:r>
-      <w:bookmarkEnd w:id="90"/>
+      <w:bookmarkEnd w:id="91"/>
       <w:r>
         <w:t xml:space="preserve"> </w:t>
       </w:r>
@@ -16843,7 +17207,7 @@
     </w:p>
     <w:p>
       <w:bookmarkStart w:id="100" w:name="_Appendix_A:_Create"/>
-      <w:bookmarkEnd w:id="91"/>
+      <w:bookmarkEnd w:id="92"/>
       <w:bookmarkEnd w:id="100"/>
       <w:r>
         <w:br w:type="page"/>
@@ -18011,7 +18375,11 @@
       </w:pPr>
       <w:bookmarkStart w:id="107" w:name="_Toc44343979"/>
       <w:r>
-        <w:t>CC-HOL-WDEV-01</w:t>
+        <w:t>CC-HOL-WDEV-</w:t>
+      </w:r>
+      <w:proofErr w:type="gramStart"/>
+      <w:r>
+        <w:t>01</w:t>
       </w:r>
       <w:r>
         <w:t>.</w:t>
@@ -18020,6 +18388,7 @@
         <w:t>json</w:t>
       </w:r>
       <w:bookmarkEnd w:id="107"/>
+      <w:proofErr w:type="gramEnd"/>
       <w:r>
         <w:t xml:space="preserve"> </w:t>
       </w:r>
@@ -18672,7 +19041,6 @@
         <w:dataBinding w:prefixMappings="xmlns:ns0='http://purl.org/dc/elements/1.1/' xmlns:ns1='http://schemas.openxmlformats.org/package/2006/metadata/core-properties' " w:xpath="/ns1:coreProperties[1]/ns0:subject[1]" w:storeItemID="{6C3C8BC8-F283-45AE-878A-BAB7291924A1}"/>
         <w:text/>
       </w:sdtPr>
-      <w:sdtEndPr/>
       <w:sdtContent>
         <w:r>
           <w:rPr>
@@ -18719,7 +19087,6 @@
         <w:dataBinding w:prefixMappings="xmlns:ns0='http://purl.org/dc/elements/1.1/' xmlns:ns1='http://schemas.openxmlformats.org/package/2006/metadata/core-properties' " w:xpath="/ns1:coreProperties[1]/ns0:title[1]" w:storeItemID="{6C3C8BC8-F283-45AE-878A-BAB7291924A1}"/>
         <w:text/>
       </w:sdtPr>
-      <w:sdtEndPr/>
       <w:sdtContent>
         <w:r>
           <w:rPr>
@@ -18771,7 +19138,6 @@
         <w:dataBinding w:prefixMappings="xmlns:ns0='http://purl.org/dc/elements/1.1/' xmlns:ns1='http://schemas.openxmlformats.org/package/2006/metadata/core-properties' " w:xpath="/ns1:coreProperties[1]/ns0:subject[1]" w:storeItemID="{6C3C8BC8-F283-45AE-878A-BAB7291924A1}"/>
         <w:text/>
       </w:sdtPr>
-      <w:sdtEndPr/>
       <w:sdtContent>
         <w:r>
           <w:rPr>
@@ -18818,7 +19184,6 @@
         <w:dataBinding w:prefixMappings="xmlns:ns0='http://purl.org/dc/elements/1.1/' xmlns:ns1='http://schemas.openxmlformats.org/package/2006/metadata/core-properties' " w:xpath="/ns1:coreProperties[1]/ns0:title[1]" w:storeItemID="{6C3C8BC8-F283-45AE-878A-BAB7291924A1}"/>
         <w:text/>
       </w:sdtPr>
-      <w:sdtEndPr/>
       <w:sdtContent>
         <w:r>
           <w:rPr>
@@ -24989,6 +25354,7 @@
     <w:rsid w:val="00BF7278"/>
     <w:rsid w:val="00C30966"/>
     <w:rsid w:val="00C73A76"/>
+    <w:rsid w:val="00D525E3"/>
     <w:rsid w:val="00D76300"/>
     <w:rsid w:val="00DA7208"/>
     <w:rsid w:val="00E91FDB"/>

</xml_diff>